<commit_message>
Fix Google Chat exhibit table centering and add Box-to-SharePoint templates
</commit_message>
<xml_diff>
--- a/backend-exhibits/Box to Box Advanced Plan - Advanced Include.docx
+++ b/backend-exhibits/Box to Box Advanced Plan - Advanced Include.docx
@@ -16,7 +16,6 @@
         <w:tblCellMar>
           <w:top w:w="106" w:type="dxa"/>
           <w:left w:w="62" w:type="dxa"/>
-          <w:bottom w:w="0" w:type="dxa"/>
           <w:right w:w="26" w:type="dxa"/>
         </w:tblCellMar>
         <w:tblLook w:val="04A0" w:firstRow="1" w:lastRow="0" w:firstColumn="1" w:lastColumn="0" w:noHBand="0" w:noVBand="1"/>
@@ -43,15 +42,19 @@
           </w:tcPr>
           <w:p>
             <w:pPr>
-              <w:spacing w:after="0"/>
               <w:ind w:right="36"/>
               <w:jc w:val="center"/>
+              <w:rPr>
+                <w:sz w:val="21"/>
+                <w:szCs w:val="21"/>
+              </w:rPr>
             </w:pPr>
             <w:r>
               <w:rPr>
                 <w:rFonts w:ascii="Arial" w:eastAsia="Arial" w:hAnsi="Arial" w:cs="Arial"/>
                 <w:b/>
                 <w:sz w:val="21"/>
+                <w:szCs w:val="21"/>
               </w:rPr>
               <w:t xml:space="preserve">INCLUDED IN </w:t>
             </w:r>
@@ -61,6 +64,7 @@
                 <w:rFonts w:ascii="Arial" w:eastAsia="Arial" w:hAnsi="Arial" w:cs="Arial"/>
                 <w:b/>
                 <w:sz w:val="21"/>
+                <w:szCs w:val="21"/>
               </w:rPr>
               <w:t>BOX to BOX</w:t>
             </w:r>
@@ -70,6 +74,7 @@
                 <w:rFonts w:ascii="Arial" w:eastAsia="Arial" w:hAnsi="Arial" w:cs="Arial"/>
                 <w:b/>
                 <w:sz w:val="21"/>
+                <w:szCs w:val="21"/>
               </w:rPr>
               <w:t xml:space="preserve"> MIGRATION FEATURES</w:t>
             </w:r>
@@ -92,14 +97,18 @@
           </w:tcPr>
           <w:p>
             <w:pPr>
-              <w:spacing w:after="0"/>
               <w:ind w:left="4"/>
+              <w:rPr>
+                <w:sz w:val="21"/>
+                <w:szCs w:val="21"/>
+              </w:rPr>
             </w:pPr>
             <w:r>
               <w:rPr>
                 <w:rFonts w:ascii="Arial" w:eastAsia="Arial" w:hAnsi="Arial" w:cs="Arial"/>
                 <w:b/>
-                <w:sz w:val="19"/>
+                <w:sz w:val="21"/>
+                <w:szCs w:val="21"/>
               </w:rPr>
               <w:t>Data Migration (Files &amp; Folders with structure)</w:t>
             </w:r>
@@ -117,14 +126,18 @@
           </w:tcPr>
           <w:p>
             <w:pPr>
-              <w:spacing w:after="0"/>
               <w:ind w:right="224"/>
+              <w:rPr>
+                <w:sz w:val="21"/>
+                <w:szCs w:val="21"/>
+              </w:rPr>
             </w:pPr>
             <w:proofErr w:type="spellStart"/>
             <w:r>
               <w:rPr>
                 <w:rFonts w:ascii="Arial" w:eastAsia="Arial" w:hAnsi="Arial" w:cs="Arial"/>
-                <w:sz w:val="19"/>
+                <w:sz w:val="21"/>
+                <w:szCs w:val="21"/>
               </w:rPr>
               <w:t>CloudFuze</w:t>
             </w:r>
@@ -132,7 +145,8 @@
             <w:r>
               <w:rPr>
                 <w:rFonts w:ascii="Arial" w:eastAsia="Arial" w:hAnsi="Arial" w:cs="Arial"/>
-                <w:sz w:val="19"/>
+                <w:sz w:val="21"/>
+                <w:szCs w:val="21"/>
               </w:rPr>
               <w:t xml:space="preserve"> ensures the seamless migration of the data from the source cloud to destination, preserving the accuracy and integrity of the data structure.</w:t>
             </w:r>
@@ -155,14 +169,18 @@
           </w:tcPr>
           <w:p>
             <w:pPr>
-              <w:spacing w:after="0"/>
               <w:ind w:left="4"/>
+              <w:rPr>
+                <w:sz w:val="21"/>
+                <w:szCs w:val="21"/>
+              </w:rPr>
             </w:pPr>
             <w:r>
               <w:rPr>
                 <w:rFonts w:ascii="Arial" w:eastAsia="Arial" w:hAnsi="Arial" w:cs="Arial"/>
                 <w:b/>
-                <w:sz w:val="19"/>
+                <w:sz w:val="21"/>
+                <w:szCs w:val="21"/>
               </w:rPr>
               <w:t>Root Folder Permissions</w:t>
             </w:r>
@@ -180,14 +198,18 @@
           </w:tcPr>
           <w:p>
             <w:pPr>
-              <w:spacing w:after="0"/>
               <w:ind w:right="3075"/>
+              <w:rPr>
+                <w:sz w:val="21"/>
+                <w:szCs w:val="21"/>
+              </w:rPr>
             </w:pPr>
             <w:proofErr w:type="spellStart"/>
             <w:r>
               <w:rPr>
                 <w:rFonts w:ascii="Arial" w:eastAsia="Arial" w:hAnsi="Arial" w:cs="Arial"/>
-                <w:sz w:val="19"/>
+                <w:sz w:val="21"/>
+                <w:szCs w:val="21"/>
               </w:rPr>
               <w:t>CloudFuzepreserves</w:t>
             </w:r>
@@ -195,7 +217,8 @@
             <w:r>
               <w:rPr>
                 <w:rFonts w:ascii="Arial" w:eastAsia="Arial" w:hAnsi="Arial" w:cs="Arial"/>
-                <w:sz w:val="19"/>
+                <w:sz w:val="21"/>
+                <w:szCs w:val="21"/>
               </w:rPr>
               <w:t xml:space="preserve"> all root folder permissions along with access levels.</w:t>
             </w:r>
@@ -218,14 +241,18 @@
           </w:tcPr>
           <w:p>
             <w:pPr>
-              <w:spacing w:after="0"/>
               <w:ind w:left="4"/>
+              <w:rPr>
+                <w:sz w:val="21"/>
+                <w:szCs w:val="21"/>
+              </w:rPr>
             </w:pPr>
             <w:r>
               <w:rPr>
                 <w:rFonts w:ascii="Arial" w:eastAsia="Arial" w:hAnsi="Arial" w:cs="Arial"/>
                 <w:b/>
-                <w:sz w:val="19"/>
+                <w:sz w:val="21"/>
+                <w:szCs w:val="21"/>
               </w:rPr>
               <w:t>Root File Permissions</w:t>
             </w:r>
@@ -243,13 +270,17 @@
           </w:tcPr>
           <w:p>
             <w:pPr>
-              <w:spacing w:after="0"/>
+              <w:rPr>
+                <w:sz w:val="21"/>
+                <w:szCs w:val="21"/>
+              </w:rPr>
             </w:pPr>
             <w:proofErr w:type="spellStart"/>
             <w:r>
               <w:rPr>
                 <w:rFonts w:ascii="Arial" w:eastAsia="Arial" w:hAnsi="Arial" w:cs="Arial"/>
-                <w:sz w:val="19"/>
+                <w:sz w:val="21"/>
+                <w:szCs w:val="21"/>
               </w:rPr>
               <w:t>CloudFuze</w:t>
             </w:r>
@@ -257,7 +288,8 @@
             <w:r>
               <w:rPr>
                 <w:rFonts w:ascii="Arial" w:eastAsia="Arial" w:hAnsi="Arial" w:cs="Arial"/>
-                <w:sz w:val="19"/>
+                <w:sz w:val="21"/>
+                <w:szCs w:val="21"/>
               </w:rPr>
               <w:t xml:space="preserve"> preserves all Root file permissions along with access levels.</w:t>
             </w:r>
@@ -280,14 +312,18 @@
           </w:tcPr>
           <w:p>
             <w:pPr>
-              <w:spacing w:after="0"/>
               <w:ind w:left="4"/>
+              <w:rPr>
+                <w:sz w:val="21"/>
+                <w:szCs w:val="21"/>
+              </w:rPr>
             </w:pPr>
             <w:r>
               <w:rPr>
                 <w:rFonts w:ascii="Arial" w:eastAsia="Arial" w:hAnsi="Arial" w:cs="Arial"/>
                 <w:b/>
-                <w:sz w:val="19"/>
+                <w:sz w:val="21"/>
+                <w:szCs w:val="21"/>
               </w:rPr>
               <w:t>External Shares</w:t>
             </w:r>
@@ -305,14 +341,18 @@
           </w:tcPr>
           <w:p>
             <w:pPr>
-              <w:spacing w:after="0"/>
               <w:ind w:right="94"/>
+              <w:rPr>
+                <w:sz w:val="21"/>
+                <w:szCs w:val="21"/>
+              </w:rPr>
             </w:pPr>
             <w:proofErr w:type="spellStart"/>
             <w:r>
               <w:rPr>
                 <w:rFonts w:ascii="Arial" w:eastAsia="Arial" w:hAnsi="Arial" w:cs="Arial"/>
-                <w:sz w:val="19"/>
+                <w:sz w:val="21"/>
+                <w:szCs w:val="21"/>
               </w:rPr>
               <w:t>CloudFuze</w:t>
             </w:r>
@@ -320,7 +360,8 @@
             <w:r>
               <w:rPr>
                 <w:rFonts w:ascii="Arial" w:eastAsia="Arial" w:hAnsi="Arial" w:cs="Arial"/>
-                <w:sz w:val="19"/>
+                <w:sz w:val="21"/>
+                <w:szCs w:val="21"/>
               </w:rPr>
               <w:t xml:space="preserve"> can migrate external permissions (Files/Folders shared with people of outside organizations) of files/folders to the destination along with access levels.</w:t>
             </w:r>
@@ -343,14 +384,18 @@
           </w:tcPr>
           <w:p>
             <w:pPr>
-              <w:spacing w:after="0"/>
               <w:ind w:left="4"/>
+              <w:rPr>
+                <w:sz w:val="21"/>
+                <w:szCs w:val="21"/>
+              </w:rPr>
             </w:pPr>
             <w:r>
               <w:rPr>
                 <w:rFonts w:ascii="Arial" w:eastAsia="Arial" w:hAnsi="Arial" w:cs="Arial"/>
                 <w:b/>
-                <w:sz w:val="19"/>
+                <w:sz w:val="21"/>
+                <w:szCs w:val="21"/>
               </w:rPr>
               <w:t>Delta</w:t>
             </w:r>
@@ -368,12 +413,16 @@
           </w:tcPr>
           <w:p>
             <w:pPr>
-              <w:spacing w:after="0"/>
-            </w:pPr>
-            <w:r>
-              <w:rPr>
-                <w:rFonts w:ascii="Arial" w:eastAsia="Arial" w:hAnsi="Arial" w:cs="Arial"/>
-                <w:sz w:val="19"/>
+              <w:rPr>
+                <w:sz w:val="21"/>
+                <w:szCs w:val="21"/>
+              </w:rPr>
+            </w:pPr>
+            <w:r>
+              <w:rPr>
+                <w:rFonts w:ascii="Arial" w:eastAsia="Arial" w:hAnsi="Arial" w:cs="Arial"/>
+                <w:sz w:val="21"/>
+                <w:szCs w:val="21"/>
               </w:rPr>
               <w:t xml:space="preserve">Migration of incremental changes made in source during the onetime migration. </w:t>
             </w:r>
@@ -396,14 +445,18 @@
           </w:tcPr>
           <w:p>
             <w:pPr>
-              <w:spacing w:after="0"/>
               <w:ind w:left="4"/>
+              <w:rPr>
+                <w:sz w:val="21"/>
+                <w:szCs w:val="21"/>
+              </w:rPr>
             </w:pPr>
             <w:r>
               <w:rPr>
                 <w:rFonts w:ascii="Arial" w:eastAsia="Arial" w:hAnsi="Arial" w:cs="Arial"/>
                 <w:b/>
-                <w:sz w:val="19"/>
+                <w:sz w:val="21"/>
+                <w:szCs w:val="21"/>
               </w:rPr>
               <w:t>Metadata</w:t>
             </w:r>
@@ -421,13 +474,17 @@
           </w:tcPr>
           <w:p>
             <w:pPr>
-              <w:spacing w:after="0"/>
               <w:ind w:right="408"/>
-            </w:pPr>
-            <w:r>
-              <w:rPr>
-                <w:rFonts w:ascii="Arial" w:eastAsia="Arial" w:hAnsi="Arial" w:cs="Arial"/>
-                <w:sz w:val="19"/>
+              <w:rPr>
+                <w:sz w:val="21"/>
+                <w:szCs w:val="21"/>
+              </w:rPr>
+            </w:pPr>
+            <w:r>
+              <w:rPr>
+                <w:rFonts w:ascii="Arial" w:eastAsia="Arial" w:hAnsi="Arial" w:cs="Arial"/>
+                <w:sz w:val="21"/>
+                <w:szCs w:val="21"/>
               </w:rPr>
               <w:t>Maintaining the original timestamps, including creation and modification dates and times, when transferring data to the destination cloud.</w:t>
             </w:r>
@@ -450,14 +507,18 @@
           </w:tcPr>
           <w:p>
             <w:pPr>
-              <w:spacing w:after="0"/>
               <w:ind w:left="4"/>
+              <w:rPr>
+                <w:sz w:val="21"/>
+                <w:szCs w:val="21"/>
+              </w:rPr>
             </w:pPr>
             <w:r>
               <w:rPr>
                 <w:rFonts w:ascii="Arial" w:eastAsia="Arial" w:hAnsi="Arial" w:cs="Arial"/>
                 <w:b/>
-                <w:sz w:val="19"/>
+                <w:sz w:val="21"/>
+                <w:szCs w:val="21"/>
               </w:rPr>
               <w:t>Selective Versions</w:t>
             </w:r>
@@ -475,13 +536,17 @@
           </w:tcPr>
           <w:p>
             <w:pPr>
-              <w:spacing w:after="0"/>
               <w:ind w:right="83"/>
-            </w:pPr>
-            <w:r>
-              <w:rPr>
-                <w:rFonts w:ascii="Arial" w:eastAsia="Arial" w:hAnsi="Arial" w:cs="Arial"/>
-                <w:sz w:val="19"/>
+              <w:rPr>
+                <w:sz w:val="21"/>
+                <w:szCs w:val="21"/>
+              </w:rPr>
+            </w:pPr>
+            <w:r>
+              <w:rPr>
+                <w:rFonts w:ascii="Arial" w:eastAsia="Arial" w:hAnsi="Arial" w:cs="Arial"/>
+                <w:sz w:val="21"/>
+                <w:szCs w:val="21"/>
               </w:rPr>
               <w:t xml:space="preserve">Migration of selective </w:t>
             </w:r>
@@ -489,7 +554,8 @@
             <w:r>
               <w:rPr>
                 <w:rFonts w:ascii="Arial" w:eastAsia="Arial" w:hAnsi="Arial" w:cs="Arial"/>
-                <w:sz w:val="19"/>
+                <w:sz w:val="21"/>
+                <w:szCs w:val="21"/>
               </w:rPr>
               <w:t>versionsof</w:t>
             </w:r>
@@ -497,7 +563,8 @@
             <w:r>
               <w:rPr>
                 <w:rFonts w:ascii="Arial" w:eastAsia="Arial" w:hAnsi="Arial" w:cs="Arial"/>
-                <w:sz w:val="19"/>
+                <w:sz w:val="21"/>
+                <w:szCs w:val="21"/>
               </w:rPr>
               <w:t xml:space="preserve"> files from source to destination. If we opt for five, the last five versions will get migrates to </w:t>
             </w:r>
@@ -505,7 +572,8 @@
             <w:r>
               <w:rPr>
                 <w:rFonts w:ascii="Arial" w:eastAsia="Arial" w:hAnsi="Arial" w:cs="Arial"/>
-                <w:sz w:val="19"/>
+                <w:sz w:val="21"/>
+                <w:szCs w:val="21"/>
               </w:rPr>
               <w:t>thedestination</w:t>
             </w:r>
@@ -513,7 +581,8 @@
             <w:r>
               <w:rPr>
                 <w:rFonts w:ascii="Arial" w:eastAsia="Arial" w:hAnsi="Arial" w:cs="Arial"/>
-                <w:sz w:val="19"/>
+                <w:sz w:val="21"/>
+                <w:szCs w:val="21"/>
               </w:rPr>
               <w:t>.</w:t>
             </w:r>
@@ -536,14 +605,18 @@
           </w:tcPr>
           <w:p>
             <w:pPr>
-              <w:spacing w:after="0"/>
               <w:ind w:left="4"/>
+              <w:rPr>
+                <w:sz w:val="21"/>
+                <w:szCs w:val="21"/>
+              </w:rPr>
             </w:pPr>
             <w:r>
               <w:rPr>
                 <w:rFonts w:ascii="Arial" w:eastAsia="Arial" w:hAnsi="Arial" w:cs="Arial"/>
                 <w:b/>
-                <w:sz w:val="19"/>
+                <w:sz w:val="21"/>
+                <w:szCs w:val="21"/>
               </w:rPr>
               <w:t>Box Notes</w:t>
             </w:r>
@@ -563,11 +636,16 @@
           <w:p>
             <w:pPr>
               <w:spacing w:after="28"/>
-            </w:pPr>
-            <w:r>
-              <w:rPr>
-                <w:rFonts w:ascii="Arial" w:eastAsia="Arial" w:hAnsi="Arial" w:cs="Arial"/>
-                <w:sz w:val="19"/>
+              <w:rPr>
+                <w:sz w:val="21"/>
+                <w:szCs w:val="21"/>
+              </w:rPr>
+            </w:pPr>
+            <w:r>
+              <w:rPr>
+                <w:rFonts w:ascii="Arial" w:eastAsia="Arial" w:hAnsi="Arial" w:cs="Arial"/>
+                <w:sz w:val="21"/>
+                <w:szCs w:val="21"/>
               </w:rPr>
               <w:t xml:space="preserve">Migration of Box Notes </w:t>
             </w:r>
@@ -575,7 +653,8 @@
             <w:r>
               <w:rPr>
                 <w:rFonts w:ascii="Arial" w:eastAsia="Arial" w:hAnsi="Arial" w:cs="Arial"/>
-                <w:sz w:val="19"/>
+                <w:sz w:val="21"/>
+                <w:szCs w:val="21"/>
               </w:rPr>
               <w:t>filesin</w:t>
             </w:r>
@@ -583,20 +662,25 @@
             <w:r>
               <w:rPr>
                 <w:rFonts w:ascii="Arial" w:eastAsia="Arial" w:hAnsi="Arial" w:cs="Arial"/>
-                <w:sz w:val="19"/>
+                <w:sz w:val="21"/>
+                <w:szCs w:val="21"/>
               </w:rPr>
               <w:t xml:space="preserve"> the</w:t>
             </w:r>
           </w:p>
           <w:p>
             <w:pPr>
-              <w:spacing w:after="0"/>
               <w:ind w:right="3812"/>
-            </w:pPr>
-            <w:r>
-              <w:rPr>
-                <w:rFonts w:ascii="Arial" w:eastAsia="Arial" w:hAnsi="Arial" w:cs="Arial"/>
-                <w:sz w:val="19"/>
+              <w:rPr>
+                <w:sz w:val="21"/>
+                <w:szCs w:val="21"/>
+              </w:rPr>
+            </w:pPr>
+            <w:r>
+              <w:rPr>
+                <w:rFonts w:ascii="Arial" w:eastAsia="Arial" w:hAnsi="Arial" w:cs="Arial"/>
+                <w:sz w:val="21"/>
+                <w:szCs w:val="21"/>
               </w:rPr>
               <w:t>.DOCX format to the destination cloud.</w:t>
             </w:r>
@@ -619,14 +703,18 @@
           </w:tcPr>
           <w:p>
             <w:pPr>
-              <w:spacing w:after="0"/>
               <w:ind w:left="4"/>
+              <w:rPr>
+                <w:sz w:val="21"/>
+                <w:szCs w:val="21"/>
+              </w:rPr>
             </w:pPr>
             <w:r>
               <w:rPr>
                 <w:rFonts w:ascii="Arial" w:eastAsia="Arial" w:hAnsi="Arial" w:cs="Arial"/>
                 <w:b/>
-                <w:sz w:val="19"/>
+                <w:sz w:val="21"/>
+                <w:szCs w:val="21"/>
               </w:rPr>
               <w:t>Special Characters Replacement</w:t>
             </w:r>
@@ -644,13 +732,17 @@
           </w:tcPr>
           <w:p>
             <w:pPr>
-              <w:spacing w:after="0"/>
               <w:ind w:right="54"/>
-            </w:pPr>
-            <w:r>
-              <w:rPr>
-                <w:rFonts w:ascii="Arial" w:eastAsia="Arial" w:hAnsi="Arial" w:cs="Arial"/>
-                <w:sz w:val="19"/>
+              <w:rPr>
+                <w:sz w:val="21"/>
+                <w:szCs w:val="21"/>
+              </w:rPr>
+            </w:pPr>
+            <w:r>
+              <w:rPr>
+                <w:rFonts w:ascii="Arial" w:eastAsia="Arial" w:hAnsi="Arial" w:cs="Arial"/>
+                <w:sz w:val="21"/>
+                <w:szCs w:val="21"/>
               </w:rPr>
               <w:t>Special characters not supported by the destination cloud will be automatically replaced with underscores (_) or hyphens (-). This ensures that the integrity of the data is maintained during the migration process.</w:t>
             </w:r>
@@ -673,14 +765,18 @@
           </w:tcPr>
           <w:p>
             <w:pPr>
-              <w:spacing w:after="0"/>
               <w:ind w:left="4"/>
+              <w:rPr>
+                <w:sz w:val="21"/>
+                <w:szCs w:val="21"/>
+              </w:rPr>
             </w:pPr>
             <w:r>
               <w:rPr>
                 <w:rFonts w:ascii="Arial" w:eastAsia="Arial" w:hAnsi="Arial" w:cs="Arial"/>
                 <w:b/>
-                <w:sz w:val="19"/>
+                <w:sz w:val="21"/>
+                <w:szCs w:val="21"/>
               </w:rPr>
               <w:t>Long-File/folder path</w:t>
             </w:r>
@@ -698,12 +794,16 @@
           </w:tcPr>
           <w:p>
             <w:pPr>
-              <w:spacing w:after="0"/>
-            </w:pPr>
-            <w:r>
-              <w:rPr>
-                <w:rFonts w:ascii="Arial" w:eastAsia="Arial" w:hAnsi="Arial" w:cs="Arial"/>
-                <w:sz w:val="19"/>
+              <w:rPr>
+                <w:sz w:val="21"/>
+                <w:szCs w:val="21"/>
+              </w:rPr>
+            </w:pPr>
+            <w:r>
+              <w:rPr>
+                <w:rFonts w:ascii="Arial" w:eastAsia="Arial" w:hAnsi="Arial" w:cs="Arial"/>
+                <w:sz w:val="21"/>
+                <w:szCs w:val="21"/>
               </w:rPr>
               <w:t>If the destination cloud has a long folder path limitation, the system automatically adjusts the destination's path as per the limitation.</w:t>
             </w:r>
@@ -726,14 +826,18 @@
           </w:tcPr>
           <w:p>
             <w:pPr>
-              <w:spacing w:after="0"/>
               <w:ind w:left="4"/>
+              <w:rPr>
+                <w:sz w:val="21"/>
+                <w:szCs w:val="21"/>
+              </w:rPr>
             </w:pPr>
             <w:r>
               <w:rPr>
                 <w:rFonts w:ascii="Arial" w:eastAsia="Arial" w:hAnsi="Arial" w:cs="Arial"/>
                 <w:b/>
-                <w:sz w:val="19"/>
+                <w:sz w:val="21"/>
+                <w:szCs w:val="21"/>
               </w:rPr>
               <w:t>Auto Retry</w:t>
             </w:r>
@@ -751,12 +855,16 @@
           </w:tcPr>
           <w:p>
             <w:pPr>
-              <w:spacing w:after="0"/>
-            </w:pPr>
-            <w:r>
-              <w:rPr>
-                <w:rFonts w:ascii="Arial" w:eastAsia="Arial" w:hAnsi="Arial" w:cs="Arial"/>
-                <w:sz w:val="19"/>
+              <w:rPr>
+                <w:sz w:val="21"/>
+                <w:szCs w:val="21"/>
+              </w:rPr>
+            </w:pPr>
+            <w:r>
+              <w:rPr>
+                <w:rFonts w:ascii="Arial" w:eastAsia="Arial" w:hAnsi="Arial" w:cs="Arial"/>
+                <w:sz w:val="21"/>
+                <w:szCs w:val="21"/>
               </w:rPr>
               <w:t>While doing migration if any file or folder went into error, our system retries automatically</w:t>
             </w:r>

</xml_diff>